<commit_message>
12/17/2021 - DSC 530 - Week 3 Assignments
</commit_message>
<xml_diff>
--- a/DSC 530 - Data Exploration and Analysis/Patrick.Weatherford-DSC530/Teams Posts/Patrick.Weatherford - Week 3.docx
+++ b/DSC 530 - Data Exploration and Analysis/Patrick.Weatherford-DSC530/Teams Posts/Patrick.Weatherford - Week 3.docx
@@ -47,8 +47,13 @@
               </w:numPr>
             </w:pPr>
             <w:r>
-              <w:t>Measures of Central Tendancy</w:t>
-            </w:r>
+              <w:t xml:space="preserve">Measures of Central </w:t>
+            </w:r>
+            <w:proofErr w:type="spellStart"/>
+            <w:r>
+              <w:t>Tendancy</w:t>
+            </w:r>
+            <w:proofErr w:type="spellEnd"/>
           </w:p>
           <w:p>
             <w:pPr>
@@ -189,7 +194,23 @@
                 <w:b/>
                 <w:bCs/>
               </w:rPr>
-              <w:t>What is Pandas</w:t>
+              <w:t xml:space="preserve">What </w:t>
+            </w:r>
+            <w:proofErr w:type="gramStart"/>
+            <w:r>
+              <w:rPr>
+                <w:b/>
+                <w:bCs/>
+              </w:rPr>
+              <w:t>is</w:t>
+            </w:r>
+            <w:proofErr w:type="gramEnd"/>
+            <w:r>
+              <w:rPr>
+                <w:b/>
+                <w:bCs/>
+              </w:rPr>
+              <w:t xml:space="preserve"> Pandas</w:t>
             </w:r>
             <w:r>
               <w:rPr>
@@ -290,7 +311,21 @@
               <w:rPr>
                 <w:rFonts w:eastAsia="Times New Roman" w:cstheme="minorHAnsi"/>
               </w:rPr>
-              <w:t>Python dictionaries are used to store data in key:value pairs. The also take on the below attributes.</w:t>
+              <w:t xml:space="preserve">Python dictionaries are used to store data in </w:t>
+            </w:r>
+            <w:proofErr w:type="spellStart"/>
+            <w:r>
+              <w:rPr>
+                <w:rFonts w:eastAsia="Times New Roman" w:cstheme="minorHAnsi"/>
+              </w:rPr>
+              <w:t>key:value</w:t>
+            </w:r>
+            <w:proofErr w:type="spellEnd"/>
+            <w:r>
+              <w:rPr>
+                <w:rFonts w:eastAsia="Times New Roman" w:cstheme="minorHAnsi"/>
+              </w:rPr>
+              <w:t xml:space="preserve"> pairs. The also take on the below attributes.</w:t>
             </w:r>
           </w:p>
           <w:p>
@@ -332,7 +367,21 @@
               <w:rPr>
                 <w:rFonts w:eastAsia="Times New Roman" w:cstheme="minorHAnsi"/>
               </w:rPr>
-              <w:t>Are ordered meaning that the key:value elements within the dictionary are indexed.</w:t>
+              <w:t xml:space="preserve">Are ordered meaning that the </w:t>
+            </w:r>
+            <w:proofErr w:type="spellStart"/>
+            <w:r>
+              <w:rPr>
+                <w:rFonts w:eastAsia="Times New Roman" w:cstheme="minorHAnsi"/>
+              </w:rPr>
+              <w:t>key:value</w:t>
+            </w:r>
+            <w:proofErr w:type="spellEnd"/>
+            <w:r>
+              <w:rPr>
+                <w:rFonts w:eastAsia="Times New Roman" w:cstheme="minorHAnsi"/>
+              </w:rPr>
+              <w:t xml:space="preserve"> elements within the dictionary are indexed.</w:t>
             </w:r>
           </w:p>
           <w:p>
@@ -346,7 +395,35 @@
               <w:rPr>
                 <w:rFonts w:eastAsia="Times New Roman" w:cstheme="minorHAnsi"/>
               </w:rPr>
-              <w:t>Do not allow duplicate keys but do allow duplicate values for the values. If a duplicate key:value is added to a dictionary where the key already exists, the key will stay the same but the value will be overwritten with the new value.</w:t>
+              <w:t xml:space="preserve">Do not allow duplicate keys but do allow duplicate values for the values. If a duplicate </w:t>
+            </w:r>
+            <w:proofErr w:type="spellStart"/>
+            <w:r>
+              <w:rPr>
+                <w:rFonts w:eastAsia="Times New Roman" w:cstheme="minorHAnsi"/>
+              </w:rPr>
+              <w:t>key:value</w:t>
+            </w:r>
+            <w:proofErr w:type="spellEnd"/>
+            <w:r>
+              <w:rPr>
+                <w:rFonts w:eastAsia="Times New Roman" w:cstheme="minorHAnsi"/>
+              </w:rPr>
+              <w:t xml:space="preserve"> is added to a dictionary where the key already exists, the key will stay the </w:t>
+            </w:r>
+            <w:proofErr w:type="gramStart"/>
+            <w:r>
+              <w:rPr>
+                <w:rFonts w:eastAsia="Times New Roman" w:cstheme="minorHAnsi"/>
+              </w:rPr>
+              <w:t>same</w:t>
+            </w:r>
+            <w:proofErr w:type="gramEnd"/>
+            <w:r>
+              <w:rPr>
+                <w:rFonts w:eastAsia="Times New Roman" w:cstheme="minorHAnsi"/>
+              </w:rPr>
+              <w:t xml:space="preserve"> but the value will be overwritten with the new value.</w:t>
             </w:r>
           </w:p>
           <w:p>
@@ -398,14 +475,25 @@
                 <w:szCs w:val="20"/>
               </w:rPr>
             </w:pPr>
-            <w:r>
-              <w:rPr>
-                <w:rFonts w:ascii="Courier New" w:eastAsia="Times New Roman" w:hAnsi="Courier New" w:cs="Courier New"/>
-                <w:color w:val="000000"/>
-                <w:sz w:val="20"/>
-                <w:szCs w:val="20"/>
-              </w:rPr>
-              <w:t xml:space="preserve">nl </w:t>
+            <w:proofErr w:type="spellStart"/>
+            <w:r>
+              <w:rPr>
+                <w:rFonts w:ascii="Courier New" w:eastAsia="Times New Roman" w:hAnsi="Courier New" w:cs="Courier New"/>
+                <w:color w:val="000000"/>
+                <w:sz w:val="20"/>
+                <w:szCs w:val="20"/>
+              </w:rPr>
+              <w:t>nl</w:t>
+            </w:r>
+            <w:proofErr w:type="spellEnd"/>
+            <w:r>
+              <w:rPr>
+                <w:rFonts w:ascii="Courier New" w:eastAsia="Times New Roman" w:hAnsi="Courier New" w:cs="Courier New"/>
+                <w:color w:val="000000"/>
+                <w:sz w:val="20"/>
+                <w:szCs w:val="20"/>
+              </w:rPr>
+              <w:t xml:space="preserve"> </w:t>
             </w:r>
             <w:r>
               <w:rPr>
@@ -603,6 +691,36 @@
                 <w:sz w:val="20"/>
                 <w:szCs w:val="20"/>
               </w:rPr>
+              <w:t>'</w:t>
+            </w:r>
+            <w:proofErr w:type="spellStart"/>
+            <w:r>
+              <w:rPr>
+                <w:rFonts w:ascii="Courier New" w:eastAsia="Times New Roman" w:hAnsi="Courier New" w:cs="Courier New"/>
+                <w:color w:val="808080"/>
+                <w:sz w:val="20"/>
+                <w:szCs w:val="20"/>
+              </w:rPr>
+              <w:t>a'</w:t>
+            </w:r>
+            <w:r>
+              <w:rPr>
+                <w:rFonts w:ascii="Courier New" w:eastAsia="Times New Roman" w:hAnsi="Courier New" w:cs="Courier New"/>
+                <w:b/>
+                <w:bCs/>
+                <w:color w:val="000080"/>
+                <w:sz w:val="20"/>
+                <w:szCs w:val="20"/>
+              </w:rPr>
+              <w:t>,</w:t>
+            </w:r>
+            <w:r>
+              <w:rPr>
+                <w:rFonts w:ascii="Courier New" w:eastAsia="Times New Roman" w:hAnsi="Courier New" w:cs="Courier New"/>
+                <w:color w:val="808080"/>
+                <w:sz w:val="20"/>
+                <w:szCs w:val="20"/>
+              </w:rPr>
               <w:t>'a'</w:t>
             </w:r>
             <w:r>
@@ -663,7 +781,7 @@
                 <w:sz w:val="20"/>
                 <w:szCs w:val="20"/>
               </w:rPr>
-              <w:t>'a'</w:t>
+              <w:t>'b'</w:t>
             </w:r>
             <w:r>
               <w:rPr>
@@ -723,19 +841,9 @@
                 <w:sz w:val="20"/>
                 <w:szCs w:val="20"/>
               </w:rPr>
-              <w:t>'b'</w:t>
-            </w:r>
-            <w:r>
-              <w:rPr>
-                <w:rFonts w:ascii="Courier New" w:eastAsia="Times New Roman" w:hAnsi="Courier New" w:cs="Courier New"/>
-                <w:b/>
-                <w:bCs/>
-                <w:color w:val="000080"/>
-                <w:sz w:val="20"/>
-                <w:szCs w:val="20"/>
-              </w:rPr>
-              <w:t>,</w:t>
-            </w:r>
+              <w:t>'c</w:t>
+            </w:r>
+            <w:proofErr w:type="spellEnd"/>
             <w:r>
               <w:rPr>
                 <w:rFonts w:ascii="Courier New" w:eastAsia="Times New Roman" w:hAnsi="Courier New" w:cs="Courier New"/>
@@ -743,7 +851,7 @@
                 <w:sz w:val="20"/>
                 <w:szCs w:val="20"/>
               </w:rPr>
-              <w:t>'c'</w:t>
+              <w:t>'</w:t>
             </w:r>
             <w:r>
               <w:rPr>
@@ -778,14 +886,25 @@
                 <w:szCs w:val="20"/>
               </w:rPr>
             </w:pPr>
-            <w:r>
-              <w:rPr>
-                <w:rFonts w:ascii="Courier New" w:eastAsia="Times New Roman" w:hAnsi="Courier New" w:cs="Courier New"/>
-                <w:color w:val="000000"/>
-                <w:sz w:val="20"/>
-                <w:szCs w:val="20"/>
-              </w:rPr>
-              <w:t xml:space="preserve">freq_dict </w:t>
+            <w:proofErr w:type="spellStart"/>
+            <w:r>
+              <w:rPr>
+                <w:rFonts w:ascii="Courier New" w:eastAsia="Times New Roman" w:hAnsi="Courier New" w:cs="Courier New"/>
+                <w:color w:val="000000"/>
+                <w:sz w:val="20"/>
+                <w:szCs w:val="20"/>
+              </w:rPr>
+              <w:t>freq_dict</w:t>
+            </w:r>
+            <w:proofErr w:type="spellEnd"/>
+            <w:r>
+              <w:rPr>
+                <w:rFonts w:ascii="Courier New" w:eastAsia="Times New Roman" w:hAnsi="Courier New" w:cs="Courier New"/>
+                <w:color w:val="000000"/>
+                <w:sz w:val="20"/>
+                <w:szCs w:val="20"/>
+              </w:rPr>
+              <w:t xml:space="preserve"> </w:t>
             </w:r>
             <w:r>
               <w:rPr>
@@ -858,7 +977,27 @@
                 <w:sz w:val="20"/>
                 <w:szCs w:val="20"/>
               </w:rPr>
-              <w:t xml:space="preserve"> elem </w:t>
+              <w:t xml:space="preserve"> </w:t>
+            </w:r>
+            <w:proofErr w:type="spellStart"/>
+            <w:r>
+              <w:rPr>
+                <w:rFonts w:ascii="Courier New" w:eastAsia="Times New Roman" w:hAnsi="Courier New" w:cs="Courier New"/>
+                <w:color w:val="000000"/>
+                <w:sz w:val="20"/>
+                <w:szCs w:val="20"/>
+              </w:rPr>
+              <w:t>elem</w:t>
+            </w:r>
+            <w:proofErr w:type="spellEnd"/>
+            <w:r>
+              <w:rPr>
+                <w:rFonts w:ascii="Courier New" w:eastAsia="Times New Roman" w:hAnsi="Courier New" w:cs="Courier New"/>
+                <w:color w:val="000000"/>
+                <w:sz w:val="20"/>
+                <w:szCs w:val="20"/>
+              </w:rPr>
+              <w:t xml:space="preserve"> </w:t>
             </w:r>
             <w:r>
               <w:rPr>
@@ -929,7 +1068,27 @@
                 <w:sz w:val="20"/>
                 <w:szCs w:val="20"/>
               </w:rPr>
-              <w:t xml:space="preserve"> elem </w:t>
+              <w:t xml:space="preserve"> </w:t>
+            </w:r>
+            <w:proofErr w:type="spellStart"/>
+            <w:r>
+              <w:rPr>
+                <w:rFonts w:ascii="Courier New" w:eastAsia="Times New Roman" w:hAnsi="Courier New" w:cs="Courier New"/>
+                <w:color w:val="000000"/>
+                <w:sz w:val="20"/>
+                <w:szCs w:val="20"/>
+              </w:rPr>
+              <w:t>elem</w:t>
+            </w:r>
+            <w:proofErr w:type="spellEnd"/>
+            <w:r>
+              <w:rPr>
+                <w:rFonts w:ascii="Courier New" w:eastAsia="Times New Roman" w:hAnsi="Courier New" w:cs="Courier New"/>
+                <w:color w:val="000000"/>
+                <w:sz w:val="20"/>
+                <w:szCs w:val="20"/>
+              </w:rPr>
+              <w:t xml:space="preserve"> </w:t>
             </w:r>
             <w:r>
               <w:rPr>
@@ -949,7 +1108,17 @@
                 <w:sz w:val="20"/>
                 <w:szCs w:val="20"/>
               </w:rPr>
-              <w:t xml:space="preserve"> freq_dict</w:t>
+              <w:t xml:space="preserve"> </w:t>
+            </w:r>
+            <w:proofErr w:type="spellStart"/>
+            <w:r>
+              <w:rPr>
+                <w:rFonts w:ascii="Courier New" w:eastAsia="Times New Roman" w:hAnsi="Courier New" w:cs="Courier New"/>
+                <w:color w:val="000000"/>
+                <w:sz w:val="20"/>
+                <w:szCs w:val="20"/>
+              </w:rPr>
+              <w:t>freq_dict</w:t>
             </w:r>
             <w:r>
               <w:rPr>
@@ -971,6 +1140,7 @@
               </w:rPr>
               <w:t>keys</w:t>
             </w:r>
+            <w:proofErr w:type="spellEnd"/>
             <w:r>
               <w:rPr>
                 <w:rFonts w:ascii="Courier New" w:eastAsia="Times New Roman" w:hAnsi="Courier New" w:cs="Courier New"/>
@@ -1000,8 +1170,19 @@
                 <w:sz w:val="20"/>
                 <w:szCs w:val="20"/>
               </w:rPr>
-              <w:t xml:space="preserve">        freq_dict</w:t>
-            </w:r>
+              <w:t xml:space="preserve">        </w:t>
+            </w:r>
+            <w:proofErr w:type="spellStart"/>
+            <w:r>
+              <w:rPr>
+                <w:rFonts w:ascii="Courier New" w:eastAsia="Times New Roman" w:hAnsi="Courier New" w:cs="Courier New"/>
+                <w:color w:val="000000"/>
+                <w:sz w:val="20"/>
+                <w:szCs w:val="20"/>
+              </w:rPr>
+              <w:t>freq_dict</w:t>
+            </w:r>
+            <w:proofErr w:type="spellEnd"/>
             <w:r>
               <w:rPr>
                 <w:rFonts w:ascii="Courier New" w:eastAsia="Times New Roman" w:hAnsi="Courier New" w:cs="Courier New"/>
@@ -1013,6 +1194,7 @@
               </w:rPr>
               <w:t>[</w:t>
             </w:r>
+            <w:proofErr w:type="spellStart"/>
             <w:r>
               <w:rPr>
                 <w:rFonts w:ascii="Courier New" w:eastAsia="Times New Roman" w:hAnsi="Courier New" w:cs="Courier New"/>
@@ -1022,6 +1204,7 @@
               </w:rPr>
               <w:t>elem</w:t>
             </w:r>
+            <w:proofErr w:type="spellEnd"/>
             <w:r>
               <w:rPr>
                 <w:rFonts w:ascii="Courier New" w:eastAsia="Times New Roman" w:hAnsi="Courier New" w:cs="Courier New"/>
@@ -1131,8 +1314,19 @@
                 <w:sz w:val="20"/>
                 <w:szCs w:val="20"/>
               </w:rPr>
-              <w:t xml:space="preserve">        freq_dict</w:t>
-            </w:r>
+              <w:t xml:space="preserve">        </w:t>
+            </w:r>
+            <w:proofErr w:type="spellStart"/>
+            <w:r>
+              <w:rPr>
+                <w:rFonts w:ascii="Courier New" w:eastAsia="Times New Roman" w:hAnsi="Courier New" w:cs="Courier New"/>
+                <w:color w:val="000000"/>
+                <w:sz w:val="20"/>
+                <w:szCs w:val="20"/>
+              </w:rPr>
+              <w:t>freq_dict</w:t>
+            </w:r>
+            <w:proofErr w:type="spellEnd"/>
             <w:r>
               <w:rPr>
                 <w:rFonts w:ascii="Courier New" w:eastAsia="Times New Roman" w:hAnsi="Courier New" w:cs="Courier New"/>
@@ -1144,6 +1338,7 @@
               </w:rPr>
               <w:t>[</w:t>
             </w:r>
+            <w:proofErr w:type="spellStart"/>
             <w:r>
               <w:rPr>
                 <w:rFonts w:ascii="Courier New" w:eastAsia="Times New Roman" w:hAnsi="Courier New" w:cs="Courier New"/>
@@ -1153,6 +1348,7 @@
               </w:rPr>
               <w:t>elem</w:t>
             </w:r>
+            <w:proofErr w:type="spellEnd"/>
             <w:r>
               <w:rPr>
                 <w:rFonts w:ascii="Courier New" w:eastAsia="Times New Roman" w:hAnsi="Courier New" w:cs="Courier New"/>
@@ -1255,6 +1451,7 @@
               </w:rPr>
               <w:t>(</w:t>
             </w:r>
+            <w:proofErr w:type="spellStart"/>
             <w:r>
               <w:rPr>
                 <w:rFonts w:ascii="Courier New" w:eastAsia="Times New Roman" w:hAnsi="Courier New" w:cs="Courier New"/>
@@ -1262,7 +1459,17 @@
                 <w:sz w:val="20"/>
                 <w:szCs w:val="20"/>
               </w:rPr>
-              <w:t>f"Key{</w:t>
+              <w:t>f"Key</w:t>
+            </w:r>
+            <w:proofErr w:type="spellEnd"/>
+            <w:r>
+              <w:rPr>
+                <w:rFonts w:ascii="Courier New" w:eastAsia="Times New Roman" w:hAnsi="Courier New" w:cs="Courier New"/>
+                <w:color w:val="808080"/>
+                <w:sz w:val="20"/>
+                <w:szCs w:val="20"/>
+              </w:rPr>
+              <w:t>{</w:t>
             </w:r>
             <w:r>
               <w:rPr>
@@ -1282,6 +1489,7 @@
               </w:rPr>
               <w:t>}Value{</w:t>
             </w:r>
+            <w:proofErr w:type="spellStart"/>
             <w:r>
               <w:rPr>
                 <w:rFonts w:ascii="Courier New" w:eastAsia="Times New Roman" w:hAnsi="Courier New" w:cs="Courier New"/>
@@ -1291,6 +1499,7 @@
               </w:rPr>
               <w:t>nl</w:t>
             </w:r>
+            <w:proofErr w:type="spellEnd"/>
             <w:r>
               <w:rPr>
                 <w:rFonts w:ascii="Courier New" w:eastAsia="Times New Roman" w:hAnsi="Courier New" w:cs="Courier New"/>
@@ -1419,7 +1628,17 @@
                 <w:sz w:val="20"/>
                 <w:szCs w:val="20"/>
               </w:rPr>
-              <w:t xml:space="preserve"> freq_dict</w:t>
+              <w:t xml:space="preserve"> </w:t>
+            </w:r>
+            <w:proofErr w:type="spellStart"/>
+            <w:r>
+              <w:rPr>
+                <w:rFonts w:ascii="Courier New" w:eastAsia="Times New Roman" w:hAnsi="Courier New" w:cs="Courier New"/>
+                <w:color w:val="000000"/>
+                <w:sz w:val="20"/>
+                <w:szCs w:val="20"/>
+              </w:rPr>
+              <w:t>freq_dict</w:t>
             </w:r>
             <w:r>
               <w:rPr>
@@ -1441,6 +1660,7 @@
               </w:rPr>
               <w:t>items</w:t>
             </w:r>
+            <w:proofErr w:type="spellEnd"/>
             <w:r>
               <w:rPr>
                 <w:rFonts w:ascii="Courier New" w:eastAsia="Times New Roman" w:hAnsi="Courier New" w:cs="Courier New"/>
@@ -1713,14 +1933,25 @@
                 <w:szCs w:val="20"/>
               </w:rPr>
             </w:pPr>
-            <w:r>
-              <w:rPr>
-                <w:rFonts w:ascii="Courier New" w:eastAsia="Times New Roman" w:hAnsi="Courier New" w:cs="Courier New"/>
-                <w:color w:val="000000"/>
-                <w:sz w:val="20"/>
-                <w:szCs w:val="20"/>
-              </w:rPr>
-              <w:t xml:space="preserve">df_dict </w:t>
+            <w:proofErr w:type="spellStart"/>
+            <w:r>
+              <w:rPr>
+                <w:rFonts w:ascii="Courier New" w:eastAsia="Times New Roman" w:hAnsi="Courier New" w:cs="Courier New"/>
+                <w:color w:val="000000"/>
+                <w:sz w:val="20"/>
+                <w:szCs w:val="20"/>
+              </w:rPr>
+              <w:t>df_dict</w:t>
+            </w:r>
+            <w:proofErr w:type="spellEnd"/>
+            <w:r>
+              <w:rPr>
+                <w:rFonts w:ascii="Courier New" w:eastAsia="Times New Roman" w:hAnsi="Courier New" w:cs="Courier New"/>
+                <w:color w:val="000000"/>
+                <w:sz w:val="20"/>
+                <w:szCs w:val="20"/>
+              </w:rPr>
+              <w:t xml:space="preserve"> </w:t>
             </w:r>
             <w:r>
               <w:rPr>
@@ -1940,7 +2171,17 @@
                 <w:sz w:val="20"/>
                 <w:szCs w:val="20"/>
               </w:rPr>
-              <w:t>'Patrick'</w:t>
+              <w:t>'</w:t>
+            </w:r>
+            <w:proofErr w:type="spellStart"/>
+            <w:r>
+              <w:rPr>
+                <w:rFonts w:ascii="Courier New" w:eastAsia="Times New Roman" w:hAnsi="Courier New" w:cs="Courier New"/>
+                <w:color w:val="808080"/>
+                <w:sz w:val="20"/>
+                <w:szCs w:val="20"/>
+              </w:rPr>
+              <w:t>Patrick'</w:t>
             </w:r>
             <w:r>
               <w:rPr>
@@ -2000,7 +2241,17 @@
                 <w:sz w:val="20"/>
                 <w:szCs w:val="20"/>
               </w:rPr>
-              <w:t>'Gizmo'</w:t>
+              <w:t>'Gizmo</w:t>
+            </w:r>
+            <w:proofErr w:type="spellEnd"/>
+            <w:r>
+              <w:rPr>
+                <w:rFonts w:ascii="Courier New" w:eastAsia="Times New Roman" w:hAnsi="Courier New" w:cs="Courier New"/>
+                <w:color w:val="808080"/>
+                <w:sz w:val="20"/>
+                <w:szCs w:val="20"/>
+              </w:rPr>
+              <w:t>'</w:t>
             </w:r>
             <w:r>
               <w:rPr>
@@ -2197,14 +2448,25 @@
                 <w:szCs w:val="20"/>
               </w:rPr>
             </w:pPr>
-            <w:r>
-              <w:rPr>
-                <w:rFonts w:ascii="Courier New" w:eastAsia="Times New Roman" w:hAnsi="Courier New" w:cs="Courier New"/>
-                <w:color w:val="000000"/>
-                <w:sz w:val="20"/>
-                <w:szCs w:val="20"/>
-              </w:rPr>
-              <w:t xml:space="preserve">pd_df </w:t>
+            <w:proofErr w:type="spellStart"/>
+            <w:r>
+              <w:rPr>
+                <w:rFonts w:ascii="Courier New" w:eastAsia="Times New Roman" w:hAnsi="Courier New" w:cs="Courier New"/>
+                <w:color w:val="000000"/>
+                <w:sz w:val="20"/>
+                <w:szCs w:val="20"/>
+              </w:rPr>
+              <w:t>pd_df</w:t>
+            </w:r>
+            <w:proofErr w:type="spellEnd"/>
+            <w:r>
+              <w:rPr>
+                <w:rFonts w:ascii="Courier New" w:eastAsia="Times New Roman" w:hAnsi="Courier New" w:cs="Courier New"/>
+                <w:color w:val="000000"/>
+                <w:sz w:val="20"/>
+                <w:szCs w:val="20"/>
+              </w:rPr>
+              <w:t xml:space="preserve"> </w:t>
             </w:r>
             <w:r>
               <w:rPr>
@@ -2224,7 +2486,17 @@
                 <w:sz w:val="20"/>
                 <w:szCs w:val="20"/>
               </w:rPr>
-              <w:t xml:space="preserve"> pd</w:t>
+              <w:t xml:space="preserve"> </w:t>
+            </w:r>
+            <w:proofErr w:type="spellStart"/>
+            <w:r>
+              <w:rPr>
+                <w:rFonts w:ascii="Courier New" w:eastAsia="Times New Roman" w:hAnsi="Courier New" w:cs="Courier New"/>
+                <w:color w:val="000000"/>
+                <w:sz w:val="20"/>
+                <w:szCs w:val="20"/>
+              </w:rPr>
+              <w:t>pd</w:t>
             </w:r>
             <w:r>
               <w:rPr>
@@ -2246,6 +2518,7 @@
               </w:rPr>
               <w:t>DataFrame</w:t>
             </w:r>
+            <w:proofErr w:type="spellEnd"/>
             <w:r>
               <w:rPr>
                 <w:rFonts w:ascii="Courier New" w:eastAsia="Times New Roman" w:hAnsi="Courier New" w:cs="Courier New"/>
@@ -2257,6 +2530,7 @@
               </w:rPr>
               <w:t>(</w:t>
             </w:r>
+            <w:proofErr w:type="spellStart"/>
             <w:r>
               <w:rPr>
                 <w:rFonts w:ascii="Courier New" w:eastAsia="Times New Roman" w:hAnsi="Courier New" w:cs="Courier New"/>
@@ -2266,6 +2540,7 @@
               </w:rPr>
               <w:t>df_dict</w:t>
             </w:r>
+            <w:proofErr w:type="spellEnd"/>
             <w:r>
               <w:rPr>
                 <w:rFonts w:ascii="Courier New" w:eastAsia="Times New Roman" w:hAnsi="Courier New" w:cs="Courier New"/>
@@ -2321,6 +2596,7 @@
               </w:rPr>
               <w:t>(</w:t>
             </w:r>
+            <w:proofErr w:type="spellStart"/>
             <w:r>
               <w:rPr>
                 <w:rFonts w:ascii="Courier New" w:eastAsia="Times New Roman" w:hAnsi="Courier New" w:cs="Courier New"/>
@@ -2330,6 +2606,7 @@
               </w:rPr>
               <w:t>pd_df</w:t>
             </w:r>
+            <w:proofErr w:type="spellEnd"/>
             <w:r>
               <w:rPr>
                 <w:rFonts w:ascii="Courier New" w:eastAsia="Times New Roman" w:hAnsi="Courier New" w:cs="Courier New"/>
@@ -2488,6 +2765,60 @@
           <w:tcPr>
             <w:tcW w:w="9350" w:type="dxa"/>
           </w:tcPr>
+          <w:p>
+            <w:pPr>
+              <w:rPr>
+                <w:b/>
+                <w:bCs/>
+              </w:rPr>
+            </w:pPr>
+            <w:r>
+              <w:rPr>
+                <w:b/>
+                <w:bCs/>
+              </w:rPr>
+              <w:t>Codebook – Think Stats</w:t>
+            </w:r>
+          </w:p>
+          <w:p>
+            <w:pPr>
+              <w:rPr>
+                <w:rFonts w:eastAsia="Times New Roman" w:cstheme="minorHAnsi"/>
+              </w:rPr>
+            </w:pPr>
+            <w:r>
+              <w:rPr>
+                <w:rFonts w:eastAsia="Times New Roman" w:cstheme="minorHAnsi"/>
+              </w:rPr>
+              <w:t>I found that the codebook link for the ThinkStats2 repo was not working but was able to find it on the CDC website (link below).</w:t>
+            </w:r>
+          </w:p>
+          <w:p>
+            <w:pPr>
+              <w:rPr>
+                <w:rFonts w:eastAsia="Times New Roman" w:cstheme="minorHAnsi"/>
+              </w:rPr>
+            </w:pPr>
+          </w:p>
+          <w:p>
+            <w:pPr>
+              <w:rPr>
+                <w:rFonts w:ascii="Segoe UI" w:eastAsia="Times New Roman" w:hAnsi="Segoe UI" w:cs="Segoe UI"/>
+                <w:sz w:val="21"/>
+                <w:szCs w:val="21"/>
+              </w:rPr>
+            </w:pPr>
+            <w:hyperlink r:id="rId7" w:tgtFrame="_blank" w:tooltip="https://ftp.cdc.gov/pub/health_statistics/nchs/dataset_documentation/nsfg/cycle6codebook-pregnancy.pdf" w:history="1">
+              <w:r>
+                <w:rPr>
+                  <w:rFonts w:eastAsia="Times New Roman" w:cstheme="minorHAnsi"/>
+                  <w:color w:val="0000FF"/>
+                  <w:u w:val="single"/>
+                </w:rPr>
+                <w:t>2003 National Survey of Family Growth, Female Pregnancy File (cdc.gov)</w:t>
+              </w:r>
+            </w:hyperlink>
+          </w:p>
           <w:p/>
         </w:tc>
       </w:tr>
@@ -2527,11 +2858,35 @@
           </w:p>
           <w:p>
             <w:r>
-              <w:t xml:space="preserve">Madeleine Sharp, sure no problem! I'm actually in the middle of a project at work now that is going through an issue like this. I can't really go into the specifics but basically there are medications that now require a certain question to be answered when it is ordered which was currently not in the ordering process. Each specific order (there are thousands..) had to be updated so that when a specific value was selected during order entry, a question would pop up on the user's screen which was made as a hard stop so they were required to answer it to continue ordering the medication. There are of course certain scenarios where this can be circumvented if the provider fails to enter correct information on the order but a report was created to show orders where, in theory, the questions should be generated but were not so that we can keep an eye on it. After the order </w:t>
+              <w:t xml:space="preserve">Madeleine Sharp, sure no problem! I'm </w:t>
+            </w:r>
+            <w:proofErr w:type="gramStart"/>
+            <w:r>
+              <w:t>actually in</w:t>
+            </w:r>
+            <w:proofErr w:type="gramEnd"/>
+            <w:r>
+              <w:t xml:space="preserve"> the middle of a project at work now that is going through an issue like this. I can't really go into the specifics but basically there are medications that now require a certain question to be answered when it is ordered which was currently not in the ordering process. Each specific order (there are </w:t>
+            </w:r>
+            <w:proofErr w:type="gramStart"/>
+            <w:r>
+              <w:t>thousands..</w:t>
+            </w:r>
+            <w:proofErr w:type="gramEnd"/>
+            <w:r>
+              <w:t xml:space="preserve">) had to be updated so that when a specific value was selected during order entry, a question would pop up on the user's screen which </w:t>
             </w:r>
             <w:r>
               <w:lastRenderedPageBreak/>
-              <w:t>questions were added to our ordering process, the training team will then send out a mass communication advising of the new workflow and offer training if needed.</w:t>
+              <w:t xml:space="preserve">was made as a hard stop so they were required to answer it to continue ordering the medication. There are of course certain scenarios where this can be circumvented if the provider fails to enter correct information on the </w:t>
+            </w:r>
+            <w:proofErr w:type="gramStart"/>
+            <w:r>
+              <w:t>order</w:t>
+            </w:r>
+            <w:proofErr w:type="gramEnd"/>
+            <w:r>
+              <w:t xml:space="preserve"> but a report was created to show orders where, in theory, the questions should be generated but were not so that we can keep an eye on it. After the order questions were added to our ordering process, the training team will then send out a mass communication advising of the new workflow and offer training if needed.</w:t>
             </w:r>
           </w:p>
         </w:tc>
@@ -2559,7 +2914,15 @@
           </w:p>
           <w:p>
             <w:r>
-              <w:t>Hi Arti, I like the technical explanation and formulas provided! I also like how you mentioned that although something can be statistically significant that based on Cohen's d the effect size may be small, medium, or large. This meaning that although an effect does exist and rejects the NULL hypothesis that no effect is present, that the effect can be classified as small. One important thing to note is that although an effect size may be small, it does not necessarily mean that it is unimportant. The importance of an effect size of course depends on what you're measuring, expected effect size, confidence intervals, sample size, etc. Take for example Olympic swimmers. The average swim speed may be only fractions of a second different from swimmer to swimmer so an effect size considered small &lt; 0.2 may actually be large regarding the avg. swim speed of Olympic swimmers.</w:t>
+              <w:t xml:space="preserve">Hi Arti, I like the technical explanation and formulas provided! I also like how you mentioned that although something can be statistically significant that based on Cohen's d the effect size may be small, medium, or large. This meaning that although an effect does exist and rejects the NULL hypothesis that no effect is present, that the effect can be classified as small. One important thing to note is that although an effect size may be small, it does not necessarily mean that it is unimportant. The importance of an effect size of course depends on what you're measuring, expected effect size, confidence intervals, sample size, etc. Take for example Olympic swimmers. The average swim speed may be only fractions of a second different from swimmer to swimmer so an effect size considered small &lt; 0.2 may </w:t>
+            </w:r>
+            <w:proofErr w:type="gramStart"/>
+            <w:r>
+              <w:t>actually be</w:t>
+            </w:r>
+            <w:proofErr w:type="gramEnd"/>
+            <w:r>
+              <w:t xml:space="preserve"> large regarding the avg. swim speed of Olympic swimmers.</w:t>
             </w:r>
           </w:p>
         </w:tc>
@@ -2619,7 +2982,7 @@
                           </pic:cNvPicPr>
                         </pic:nvPicPr>
                         <pic:blipFill>
-                          <a:blip r:embed="rId7">
+                          <a:blip r:embed="rId8">
                             <a:extLst>
                               <a:ext uri="{28A0092B-C50C-407E-A947-70E740481C1C}">
                                 <a14:useLocalDpi xmlns:a14="http://schemas.microsoft.com/office/drawing/2010/main" val="0"/>
@@ -2801,7 +3164,21 @@
               <w:rPr>
                 <w:rFonts w:eastAsia="Times New Roman" w:cstheme="minorHAnsi"/>
               </w:rPr>
-              <w:t xml:space="preserve">Again, this is a topic that is heavily debated and I personally am torn myself on how to address them. I guess my first response would probably be to investigate how the outlier got there in the first place and then get insight from others within my organization on how the outliers should be addressed. </w:t>
+              <w:t xml:space="preserve">Again, this is a topic that is heavily </w:t>
+            </w:r>
+            <w:proofErr w:type="gramStart"/>
+            <w:r>
+              <w:rPr>
+                <w:rFonts w:eastAsia="Times New Roman" w:cstheme="minorHAnsi"/>
+              </w:rPr>
+              <w:t>debated</w:t>
+            </w:r>
+            <w:proofErr w:type="gramEnd"/>
+            <w:r>
+              <w:rPr>
+                <w:rFonts w:eastAsia="Times New Roman" w:cstheme="minorHAnsi"/>
+              </w:rPr>
+              <w:t xml:space="preserve"> and I personally am torn myself on how to address them. I guess my first response would probably be to investigate how the outlier got there in the first place and then get insight from others within my organization on how the outliers should be addressed. </w:t>
             </w:r>
           </w:p>
           <w:p/>
@@ -2829,7 +3206,15 @@
           </w:p>
           <w:p>
             <w:r>
-              <w:t>Madeleine, yes, a doozy indeed! In this scenario we did not backfill values onto the historical orders. There are millions of order records in our system and due to the sensitivity of healthcare data, it would probably be unethical to backfill the data and 'assume' what value a provider "would have" entered on the historical orders. This means that historical orders will not have values for these questions but future ones will.</w:t>
+              <w:t xml:space="preserve">Madeleine, yes, a doozy indeed! In this scenario we did not backfill values onto the historical orders. There are millions of order records in our system and due to the sensitivity of healthcare data, it would probably be unethical to backfill the data and 'assume' what value a provider "would have" entered on the historical orders. This means that historical orders will not have values for these </w:t>
+            </w:r>
+            <w:proofErr w:type="gramStart"/>
+            <w:r>
+              <w:t>questions</w:t>
+            </w:r>
+            <w:proofErr w:type="gramEnd"/>
+            <w:r>
+              <w:t xml:space="preserve"> but future ones will.</w:t>
             </w:r>
           </w:p>
         </w:tc>
@@ -2841,9 +3226,92 @@
           </w:tcPr>
           <w:p>
             <w:r>
-              <w:t>Hi Jeff, I like your explanation of a histogram vs. a bar chart. Yes, they are pretty similar. The main different being that histograms are used to measure frequency for a continuous variable whereas a bar chart is used for categorical variables and is not limited to just measuring frequency of instances.</w:t>
-            </w:r>
-          </w:p>
+              <w:t xml:space="preserve">Hi Jeff, I like your explanation of a histogram vs. a bar chart. Yes, they are </w:t>
+            </w:r>
+            <w:proofErr w:type="gramStart"/>
+            <w:r>
+              <w:t>pretty similar</w:t>
+            </w:r>
+            <w:proofErr w:type="gramEnd"/>
+            <w:r>
+              <w:t>. The main different being that histograms are used to measure frequency for a continuous variable whereas a bar chart is used for categorical variables and is not limited to just measuring frequency of instances.</w:t>
+            </w:r>
+          </w:p>
+        </w:tc>
+      </w:tr>
+      <w:tr>
+        <w:tc>
+          <w:tcPr>
+            <w:tcW w:w="9350" w:type="dxa"/>
+          </w:tcPr>
+          <w:p>
+            <w:pPr>
+              <w:rPr>
+                <w:rFonts w:cstheme="minorHAnsi"/>
+                <w:i/>
+                <w:iCs/>
+              </w:rPr>
+            </w:pPr>
+            <w:r>
+              <w:rPr>
+                <w:rFonts w:cstheme="minorHAnsi"/>
+                <w:i/>
+                <w:iCs/>
+              </w:rPr>
+              <w:t xml:space="preserve">Regarding </w:t>
+            </w:r>
+            <w:r>
+              <w:rPr>
+                <w:rFonts w:cstheme="minorHAnsi"/>
+                <w:i/>
+                <w:iCs/>
+              </w:rPr>
+              <w:t>Think Stats Codebook</w:t>
+            </w:r>
+          </w:p>
+          <w:p>
+            <w:pPr>
+              <w:rPr>
+                <w:rFonts w:cstheme="minorHAnsi"/>
+              </w:rPr>
+            </w:pPr>
+            <w:r>
+              <w:rPr>
+                <w:rFonts w:cstheme="minorHAnsi"/>
+              </w:rPr>
+              <w:t xml:space="preserve">No problem </w:t>
+            </w:r>
+            <w:r>
+              <w:rPr>
+                <w:rStyle w:val="at-mentions-focus"/>
+                <w:rFonts w:cstheme="minorHAnsi"/>
+              </w:rPr>
+              <w:t>Amelia</w:t>
+            </w:r>
+            <w:r>
+              <w:rPr>
+                <w:rFonts w:cstheme="minorHAnsi"/>
+              </w:rPr>
+              <w:t>! Also, if you're curious about the page the PDF link was found on, I'll post the page below:</w:t>
+            </w:r>
+          </w:p>
+          <w:p>
+            <w:pPr>
+              <w:rPr>
+                <w:rFonts w:cstheme="minorHAnsi"/>
+              </w:rPr>
+            </w:pPr>
+            <w:hyperlink r:id="rId9" w:tgtFrame="_blank" w:tooltip="https://www.cdc.gov/nchs/nsfg/nsfg_cycle6.htm" w:history="1">
+              <w:r>
+                <w:rPr>
+                  <w:rStyle w:val="Hyperlink"/>
+                  <w:rFonts w:cstheme="minorHAnsi"/>
+                </w:rPr>
+                <w:t>NSFG - Cycle 6 (cdc.gov)</w:t>
+              </w:r>
+            </w:hyperlink>
+          </w:p>
+          <w:p/>
         </w:tc>
       </w:tr>
     </w:tbl>
@@ -3933,6 +4401,11 @@
       <w:u w:val="single"/>
     </w:rPr>
   </w:style>
+  <w:style w:type="character" w:customStyle="1" w:styleId="at-mentions-focus">
+    <w:name w:val="at-mentions-focus"/>
+    <w:basedOn w:val="DefaultParagraphFont"/>
+    <w:rsid w:val="00C25F56"/>
+  </w:style>
 </w:styles>
 </file>
 

</xml_diff>